<commit_message>
CBOM + cost model
</commit_message>
<xml_diff>
--- a/CR - Cost Report/2_CBOM/Cost_Model_Cost_Report.docx
+++ b/CR - Cost Report/2_CBOM/Cost_Model_Cost_Report.docx
@@ -370,8 +370,16 @@
         <w:rPr>
           <w:lang w:val="en-GB"/>
         </w:rPr>
-        <w:t>A CNC laser table FL510HD-1000 from Baileigh</w:t>
-      </w:r>
+        <w:t xml:space="preserve">A CNC laser table FL510HD-1000 from </w:t>
+      </w:r>
+      <w:proofErr w:type="spellStart"/>
+      <w:r>
+        <w:rPr>
+          <w:lang w:val="en-GB"/>
+        </w:rPr>
+        <w:t>Baileigh</w:t>
+      </w:r>
+      <w:proofErr w:type="spellEnd"/>
     </w:p>
     <w:p>
       <w:pPr>
@@ -587,15 +595,29 @@
     </w:p>
     <w:p>
       <w:pPr>
-        <w:jc w:val="both"/>
-        <w:rPr>
-          <w:lang w:val="en-GB"/>
-        </w:rPr>
-      </w:pPr>
-      <w:r>
-        <w:rPr>
-          <w:lang w:val="en-GB"/>
-        </w:rPr>
+        <w:rPr>
+          <w:lang w:val="en-GB"/>
+        </w:rPr>
+      </w:pPr>
+      <w:r>
+        <w:rPr>
+          <w:lang w:val="en-GB"/>
+        </w:rPr>
+        <w:br w:type="page"/>
+      </w:r>
+    </w:p>
+    <w:p>
+      <w:pPr>
+        <w:jc w:val="both"/>
+        <w:rPr>
+          <w:lang w:val="en-GB"/>
+        </w:rPr>
+      </w:pPr>
+      <w:r>
+        <w:rPr>
+          <w:lang w:val="en-GB"/>
+        </w:rPr>
+        <w:lastRenderedPageBreak/>
         <w:t xml:space="preserve">In this simulation is not </w:t>
       </w:r>
       <w:r>
@@ -621,7 +643,6 @@
         <w:rPr>
           <w:lang w:val="en-GB"/>
         </w:rPr>
-        <w:lastRenderedPageBreak/>
         <w:t xml:space="preserve">Building </w:t>
       </w:r>
       <w:r>
@@ -1078,7 +1099,35 @@
         <w:rPr>
           <w:lang w:val="en-GB"/>
         </w:rPr>
-        <w:t>source to ensure the quality of the model. Machine prices came from Baileigh industrial, Haas machining. Informatic equipment from HP. Metrology equipment are sourced from Mitutoyo, Starrett and Orexad… This is also applicable to fasteners and materials.</w:t>
+        <w:t xml:space="preserve">source to ensure the quality of the model. Machine prices came from </w:t>
+      </w:r>
+      <w:proofErr w:type="spellStart"/>
+      <w:r>
+        <w:rPr>
+          <w:lang w:val="en-GB"/>
+        </w:rPr>
+        <w:t>Baileigh</w:t>
+      </w:r>
+      <w:proofErr w:type="spellEnd"/>
+      <w:r>
+        <w:rPr>
+          <w:lang w:val="en-GB"/>
+        </w:rPr>
+        <w:t xml:space="preserve"> industrial, Haas machining. Informatic equipment from HP. Metrology equipment are sourced from Mitutoyo, Starrett and </w:t>
+      </w:r>
+      <w:proofErr w:type="spellStart"/>
+      <w:r>
+        <w:rPr>
+          <w:lang w:val="en-GB"/>
+        </w:rPr>
+        <w:t>Orexad</w:t>
+      </w:r>
+      <w:proofErr w:type="spellEnd"/>
+      <w:r>
+        <w:rPr>
+          <w:lang w:val="en-GB"/>
+        </w:rPr>
+        <w:t>… This is also applicable to fasteners and materials.</w:t>
       </w:r>
     </w:p>
     <w:p>
@@ -1191,17 +1240,14 @@
     </w:p>
     <w:p>
       <w:pPr>
-        <w:pStyle w:val="NormalWeb"/>
-        <w:spacing w:before="0" w:beforeAutospacing="0" w:after="225" w:afterAutospacing="0"/>
-        <w:jc w:val="both"/>
-        <w:rPr>
-          <w:rFonts w:ascii="Open Sans" w:hAnsi="Open Sans" w:cs="Open Sans"/>
+        <w:rPr>
+          <w:rFonts w:ascii="Open Sans" w:eastAsia="Times New Roman" w:hAnsi="Open Sans" w:cs="Open Sans"/>
           <w:b/>
           <w:i/>
           <w:color w:val="C00000"/>
           <w:sz w:val="28"/>
           <w:szCs w:val="21"/>
-          <w:lang w:val="en-GB"/>
+          <w:lang w:val="en-GB" w:eastAsia="fr-FR"/>
         </w:rPr>
       </w:pPr>
       <w:r>
@@ -1214,6 +1260,35 @@
           <w:szCs w:val="21"/>
           <w:lang w:val="en-GB"/>
         </w:rPr>
+        <w:br w:type="page"/>
+      </w:r>
+    </w:p>
+    <w:p>
+      <w:pPr>
+        <w:pStyle w:val="NormalWeb"/>
+        <w:spacing w:before="0" w:beforeAutospacing="0" w:after="225" w:afterAutospacing="0"/>
+        <w:jc w:val="both"/>
+        <w:rPr>
+          <w:rFonts w:ascii="Open Sans" w:hAnsi="Open Sans" w:cs="Open Sans"/>
+          <w:b/>
+          <w:i/>
+          <w:color w:val="C00000"/>
+          <w:sz w:val="28"/>
+          <w:szCs w:val="21"/>
+          <w:lang w:val="en-GB"/>
+        </w:rPr>
+      </w:pPr>
+      <w:r>
+        <w:rPr>
+          <w:rFonts w:ascii="Open Sans" w:hAnsi="Open Sans" w:cs="Open Sans"/>
+          <w:b/>
+          <w:i/>
+          <w:color w:val="C00000"/>
+          <w:sz w:val="28"/>
+          <w:szCs w:val="21"/>
+          <w:lang w:val="en-GB"/>
+        </w:rPr>
+        <w:lastRenderedPageBreak/>
         <w:t>Overhead cost</w:t>
       </w:r>
     </w:p>
@@ -1229,7 +1304,6 @@
         <w:rPr>
           <w:lang w:val="en-GB"/>
         </w:rPr>
-        <w:lastRenderedPageBreak/>
         <w:t xml:space="preserve">The overhead cost includes all the equipment and expenses needed to run the company. </w:t>
       </w:r>
     </w:p>
@@ -1376,6 +1450,7 @@
           <w:szCs w:val="21"/>
           <w:lang w:val="en-GB"/>
         </w:rPr>
+        <w:lastRenderedPageBreak/>
         <w:t>Manufacturing cost</w:t>
       </w:r>
     </w:p>
@@ -1402,7 +1477,6 @@
           <w:szCs w:val="22"/>
           <w:lang w:val="en-GB"/>
         </w:rPr>
-        <w:lastRenderedPageBreak/>
         <w:t>For each equipment, a fixed cost is built around machine, tooling, fixture prices and maintenance cost dedicated to the workstation. It is depreciated as the overhead is.</w:t>
       </w:r>
       <w:r>
@@ -2078,7 +2152,35 @@
         <w:rPr>
           <w:lang w:val="en-GB"/>
         </w:rPr>
-        <w:t>All the cost of the different of the welding manufacturing machines were found at professional suppliers (Orexad, promeca).</w:t>
+        <w:t>All the cost of the different of the welding manufacturing machines were found at professional suppliers (</w:t>
+      </w:r>
+      <w:proofErr w:type="spellStart"/>
+      <w:r>
+        <w:rPr>
+          <w:lang w:val="en-GB"/>
+        </w:rPr>
+        <w:t>Orexad</w:t>
+      </w:r>
+      <w:proofErr w:type="spellEnd"/>
+      <w:r>
+        <w:rPr>
+          <w:lang w:val="en-GB"/>
+        </w:rPr>
+        <w:t xml:space="preserve">, </w:t>
+      </w:r>
+      <w:proofErr w:type="spellStart"/>
+      <w:r>
+        <w:rPr>
+          <w:lang w:val="en-GB"/>
+        </w:rPr>
+        <w:t>promeca</w:t>
+      </w:r>
+      <w:proofErr w:type="spellEnd"/>
+      <w:r>
+        <w:rPr>
+          <w:lang w:val="en-GB"/>
+        </w:rPr>
+        <w:t>).</w:t>
       </w:r>
     </w:p>
     <w:p>
@@ -2405,7 +2507,35 @@
         <w:rPr>
           <w:lang w:val="en-GB"/>
         </w:rPr>
-        <w:t>used are the one of the team suppliers (TDI visserie, k-Nut, Oreca, …). The price indicated by unit is always the one with taxes</w:t>
+        <w:t xml:space="preserve">used are the one of the team suppliers (TDI </w:t>
+      </w:r>
+      <w:proofErr w:type="spellStart"/>
+      <w:r>
+        <w:rPr>
+          <w:lang w:val="en-GB"/>
+        </w:rPr>
+        <w:t>visserie</w:t>
+      </w:r>
+      <w:proofErr w:type="spellEnd"/>
+      <w:r>
+        <w:rPr>
+          <w:lang w:val="en-GB"/>
+        </w:rPr>
+        <w:t xml:space="preserve">, k-Nut, </w:t>
+      </w:r>
+      <w:proofErr w:type="spellStart"/>
+      <w:r>
+        <w:rPr>
+          <w:lang w:val="en-GB"/>
+        </w:rPr>
+        <w:t>Oreca</w:t>
+      </w:r>
+      <w:proofErr w:type="spellEnd"/>
+      <w:r>
+        <w:rPr>
+          <w:lang w:val="en-GB"/>
+        </w:rPr>
+        <w:t>, …). The price indicated by unit is always the one with taxes</w:t>
       </w:r>
       <w:r>
         <w:rPr>
@@ -5932,16 +6062,16 @@
         <w:lang w:eastAsia="fr-FR"/>
       </w:rPr>
       <w:drawing>
-        <wp:anchor distT="0" distB="0" distL="114300" distR="114300" simplePos="0" relativeHeight="251673600" behindDoc="0" locked="0" layoutInCell="1" allowOverlap="1" wp14:anchorId="24F4A5D2" wp14:editId="02F8A8C0">
+        <wp:anchor distT="0" distB="0" distL="114300" distR="114300" simplePos="0" relativeHeight="251673600" behindDoc="0" locked="0" layoutInCell="1" allowOverlap="1" wp14:anchorId="24F4A5D2" wp14:editId="3EB94859">
           <wp:simplePos x="0" y="0"/>
           <wp:positionH relativeFrom="margin">
             <wp:align>center</wp:align>
           </wp:positionH>
           <wp:positionV relativeFrom="paragraph">
-            <wp:posOffset>-191135</wp:posOffset>
+            <wp:posOffset>-289560</wp:posOffset>
           </wp:positionV>
-          <wp:extent cx="1819420" cy="785476"/>
-          <wp:effectExtent l="0" t="0" r="0" b="0"/>
+          <wp:extent cx="949842" cy="877826"/>
+          <wp:effectExtent l="0" t="0" r="3175" b="0"/>
           <wp:wrapNone/>
           <wp:docPr id="42" name="Image 42"/>
           <wp:cNvGraphicFramePr>
@@ -5951,7 +6081,7 @@
             <a:graphicData uri="http://schemas.openxmlformats.org/drawingml/2006/picture">
               <pic:pic xmlns:pic="http://schemas.openxmlformats.org/drawingml/2006/picture">
                 <pic:nvPicPr>
-                  <pic:cNvPr id="18" name="logooptimustdb.png"/>
+                  <pic:cNvPr id="42" name="Image 42"/>
                   <pic:cNvPicPr/>
                 </pic:nvPicPr>
                 <pic:blipFill>
@@ -5969,7 +6099,7 @@
                 <pic:spPr>
                   <a:xfrm>
                     <a:off x="0" y="0"/>
-                    <a:ext cx="1819420" cy="785476"/>
+                    <a:ext cx="949842" cy="877826"/>
                   </a:xfrm>
                   <a:prstGeom prst="rect">
                     <a:avLst/>
@@ -10285,6 +10415,7 @@
     <w:lsdException w:name="HTML Sample" w:semiHidden="1" w:unhideWhenUsed="1"/>
     <w:lsdException w:name="HTML Typewriter" w:semiHidden="1" w:unhideWhenUsed="1"/>
     <w:lsdException w:name="HTML Variable" w:semiHidden="1" w:unhideWhenUsed="1"/>
+    <w:lsdException w:name="Normal Table" w:semiHidden="1" w:unhideWhenUsed="1"/>
     <w:lsdException w:name="annotation subject" w:semiHidden="1" w:unhideWhenUsed="1"/>
     <w:lsdException w:name="No List" w:semiHidden="1" w:unhideWhenUsed="1"/>
     <w:lsdException w:name="Outline List 1" w:semiHidden="1" w:unhideWhenUsed="1"/>
@@ -10327,8 +10458,11 @@
     <w:lsdException w:name="Table Contemporary" w:semiHidden="1" w:unhideWhenUsed="1"/>
     <w:lsdException w:name="Table Elegant" w:semiHidden="1" w:unhideWhenUsed="1"/>
     <w:lsdException w:name="Table Professional" w:semiHidden="1" w:unhideWhenUsed="1"/>
+    <w:lsdException w:name="Table Subtle 1" w:semiHidden="1" w:unhideWhenUsed="1"/>
     <w:lsdException w:name="Table Subtle 2" w:semiHidden="1" w:unhideWhenUsed="1"/>
     <w:lsdException w:name="Table Web 1" w:semiHidden="1" w:unhideWhenUsed="1"/>
+    <w:lsdException w:name="Table Web 2" w:semiHidden="1" w:unhideWhenUsed="1"/>
+    <w:lsdException w:name="Table Web 3" w:semiHidden="1" w:unhideWhenUsed="1"/>
     <w:lsdException w:name="Balloon Text" w:semiHidden="1" w:unhideWhenUsed="1"/>
     <w:lsdException w:name="Table Grid" w:uiPriority="39"/>
     <w:lsdException w:name="Table Theme" w:semiHidden="1" w:unhideWhenUsed="1"/>

</xml_diff>